<commit_message>
added notes after class today
</commit_message>
<xml_diff>
--- a/FFT_Audio/lab_2_requirements.docx
+++ b/FFT_Audio/lab_2_requirements.docx
@@ -2,6 +2,7 @@
 <file path=word/document.xml><?xml version="1.0" encoding="utf-8"?>
 <w:document xmlns:wpc="http://schemas.microsoft.com/office/word/2010/wordprocessingCanvas" xmlns:cx="http://schemas.microsoft.com/office/drawing/2014/chartex" xmlns:cx1="http://schemas.microsoft.com/office/drawing/2015/9/8/chartex" xmlns:cx2="http://schemas.microsoft.com/office/drawing/2015/10/21/chartex" xmlns:cx3="http://schemas.microsoft.com/office/drawing/2016/5/9/chartex" xmlns:cx4="http://schemas.microsoft.com/office/drawing/2016/5/10/chartex" xmlns:cx5="http://schemas.microsoft.com/office/drawing/2016/5/11/chartex" xmlns:cx6="http://schemas.microsoft.com/office/drawing/2016/5/12/chartex" xmlns:cx7="http://schemas.microsoft.com/office/drawing/2016/5/13/chartex" xmlns:cx8="http://schemas.microsoft.com/office/drawing/2016/5/14/chartex" xmlns:mc="http://schemas.openxmlformats.org/markup-compatibility/2006" xmlns:aink="http://schemas.microsoft.com/office/drawing/2016/ink" xmlns:am3d="http://schemas.microsoft.com/office/drawing/2017/model3d" xmlns:o="urn:schemas-microsoft-com:office:office" xmlns:r="http://schemas.openxmlformats.org/officeDocument/2006/relationships" xmlns:m="http://schemas.openxmlformats.org/officeDocument/2006/math" xmlns:v="urn:schemas-microsoft-com:vml" xmlns:wp14="http://schemas.microsoft.com/office/word/2010/wordprocessingDrawing" xmlns:wp="http://schemas.openxmlformats.org/drawingml/2006/wordprocessingDrawing" xmlns:w10="urn:schemas-microsoft-com:office:word" xmlns:w="http://schemas.openxmlformats.org/wordprocessingml/2006/main" xmlns:w14="http://schemas.microsoft.com/office/word/2010/wordml" xmlns:w15="http://schemas.microsoft.com/office/word/2012/wordml" xmlns:w16cex="http://schemas.microsoft.com/office/word/2018/wordml/cex" xmlns:w16cid="http://schemas.microsoft.com/office/word/2016/wordml/cid" xmlns:w16="http://schemas.microsoft.com/office/word/2018/wordml" xmlns:w16se="http://schemas.microsoft.com/office/word/2015/wordml/symex" xmlns:wpg="http://schemas.microsoft.com/office/word/2010/wordprocessingGroup" xmlns:wpi="http://schemas.microsoft.com/office/word/2010/wordprocessingInk" xmlns:wne="http://schemas.microsoft.com/office/word/2006/wordml" xmlns:wps="http://schemas.microsoft.com/office/word/2010/wordprocessingShape" mc:Ignorable="w14 w15 w16se w16cid w16 w16cex wp14">
   <w:body>
+    <w:p/>
     <w:p>
       <w:pPr>
         <w:pStyle w:val="ListParagraph"/>
@@ -11,7 +12,92 @@
         </w:numPr>
       </w:pPr>
       <w:r>
-        <w:t>Module A (different app</w:t>
+        <w:t xml:space="preserve">Overall notes: </w:t>
+      </w:r>
+    </w:p>
+    <w:p>
+      <w:pPr>
+        <w:pStyle w:val="ListParagraph"/>
+        <w:numPr>
+          <w:ilvl w:val="1"/>
+          <w:numId w:val="1"/>
+        </w:numPr>
+      </w:pPr>
+      <w:r>
+        <w:t>Use subsonic sine wave</w:t>
+      </w:r>
+    </w:p>
+    <w:p>
+      <w:pPr>
+        <w:pStyle w:val="ListParagraph"/>
+        <w:numPr>
+          <w:ilvl w:val="2"/>
+          <w:numId w:val="1"/>
+        </w:numPr>
+      </w:pPr>
+      <w:r>
+        <w:t>18KHz</w:t>
+      </w:r>
+    </w:p>
+    <w:p>
+      <w:pPr>
+        <w:pStyle w:val="ListParagraph"/>
+        <w:numPr>
+          <w:ilvl w:val="1"/>
+          <w:numId w:val="1"/>
+        </w:numPr>
+      </w:pPr>
+      <w:r>
+        <w:t xml:space="preserve">App that he’s testing us with is </w:t>
+      </w:r>
+      <w:proofErr w:type="spellStart"/>
+      <w:r>
+        <w:t>AudioTestApp</w:t>
+      </w:r>
+      <w:proofErr w:type="spellEnd"/>
+      <w:r>
+        <w:t xml:space="preserve"> on his </w:t>
+      </w:r>
+      <w:proofErr w:type="spellStart"/>
+      <w:r>
+        <w:t>github</w:t>
+      </w:r>
+      <w:proofErr w:type="spellEnd"/>
+    </w:p>
+    <w:p>
+      <w:pPr>
+        <w:pStyle w:val="ListParagraph"/>
+        <w:numPr>
+          <w:ilvl w:val="1"/>
+          <w:numId w:val="1"/>
+        </w:numPr>
+      </w:pPr>
+      <w:r>
+        <w:t xml:space="preserve">Same app for module a and b </w:t>
+      </w:r>
+    </w:p>
+    <w:p>
+      <w:pPr>
+        <w:pStyle w:val="ListParagraph"/>
+        <w:numPr>
+          <w:ilvl w:val="2"/>
+          <w:numId w:val="1"/>
+        </w:numPr>
+      </w:pPr>
+      <w:r>
+        <w:t>Use the in class assignment as a starting point</w:t>
+      </w:r>
+    </w:p>
+    <w:p>
+      <w:pPr>
+        <w:pStyle w:val="ListParagraph"/>
+        <w:numPr>
+          <w:ilvl w:val="0"/>
+          <w:numId w:val="1"/>
+        </w:numPr>
+      </w:pPr>
+      <w:r>
+        <w:t xml:space="preserve">Module A </w:t>
       </w:r>
     </w:p>
     <w:p>
@@ -353,6 +439,7 @@
         </w:numPr>
       </w:pPr>
       <w:r>
+        <w:lastRenderedPageBreak/>
         <w:t xml:space="preserve">The indexes will tell us the frequency of the loudest tones with the following amount of hertz between </w:t>
       </w:r>
       <w:r>
@@ -379,7 +466,6 @@
         <w:rPr>
           <w:noProof/>
         </w:rPr>
-        <w:lastRenderedPageBreak/>
         <w:drawing>
           <wp:inline distT="0" distB="0" distL="0" distR="0" wp14:anchorId="524879E6" wp14:editId="3A731D0B">
             <wp:extent cx="3834063" cy="2606835"/>
@@ -427,6 +513,50 @@
       <w:pPr>
         <w:pStyle w:val="ListParagraph"/>
         <w:numPr>
+          <w:ilvl w:val="5"/>
+          <w:numId w:val="1"/>
+        </w:numPr>
+        <w:rPr>
+          <w:color w:val="000000"/>
+          <w:sz w:val="21"/>
+          <w:szCs w:val="21"/>
+        </w:rPr>
+      </w:pPr>
+      <w:r>
+        <w:t>Solve Fs/N = 3 where Fs is 44.1KHz</w:t>
+      </w:r>
+    </w:p>
+    <w:p>
+      <w:pPr>
+        <w:pStyle w:val="ListParagraph"/>
+        <w:numPr>
+          <w:ilvl w:val="6"/>
+          <w:numId w:val="1"/>
+        </w:numPr>
+        <w:rPr>
+          <w:u w:val="single"/>
+        </w:rPr>
+      </w:pPr>
+      <w:r>
+        <w:rPr>
+          <w:u w:val="single"/>
+        </w:rPr>
+        <w:t xml:space="preserve">N_FFT = </w:t>
+      </w:r>
+      <w:r>
+        <w:rPr>
+          <w:color w:val="000000"/>
+          <w:sz w:val="21"/>
+          <w:szCs w:val="21"/>
+          <w:u w:val="single"/>
+        </w:rPr>
+        <w:t>14700 at minimum!</w:t>
+      </w:r>
+    </w:p>
+    <w:p>
+      <w:pPr>
+        <w:pStyle w:val="ListParagraph"/>
+        <w:numPr>
           <w:ilvl w:val="2"/>
           <w:numId w:val="1"/>
         </w:numPr>
@@ -479,39 +609,7 @@
       <w:pPr>
         <w:pStyle w:val="ListParagraph"/>
         <w:numPr>
-          <w:ilvl w:val="1"/>
-          <w:numId w:val="1"/>
-        </w:numPr>
-      </w:pPr>
-      <w:r>
-        <w:t xml:space="preserve">An idea for Exceptional Credit: </w:t>
-      </w:r>
-      <w:proofErr w:type="gramStart"/>
-      <w:r>
-        <w:t>recognize</w:t>
-      </w:r>
-      <w:proofErr w:type="gramEnd"/>
-      <w:r>
-        <w:t xml:space="preserve"> two tones played on a piano (down to one half step apart) and report them by letter (i.e., A4, A#4). Must work at note A2 and above. Note: this is harder than just identifying two perfect sine waves!!</w:t>
-      </w:r>
-    </w:p>
-    <w:p>
-      <w:pPr>
-        <w:pStyle w:val="ListParagraph"/>
-        <w:numPr>
           <w:ilvl w:val="2"/>
-          <w:numId w:val="1"/>
-        </w:numPr>
-      </w:pPr>
-      <w:r>
-        <w:t>Is this a substitute?</w:t>
-      </w:r>
-    </w:p>
-    <w:p>
-      <w:pPr>
-        <w:pStyle w:val="ListParagraph"/>
-        <w:numPr>
-          <w:ilvl w:val="1"/>
           <w:numId w:val="1"/>
         </w:numPr>
         <w:rPr>
@@ -520,10 +618,554 @@
         </w:rPr>
       </w:pPr>
       <w:r>
+        <w:t xml:space="preserve">Time vs. N_FFT tradeoff. </w:t>
+      </w:r>
+    </w:p>
+    <w:p>
+      <w:pPr>
+        <w:pStyle w:val="ListParagraph"/>
+        <w:numPr>
+          <w:ilvl w:val="2"/>
+          <w:numId w:val="1"/>
+        </w:numPr>
+      </w:pPr>
+      <w:r>
+        <w:t xml:space="preserve">Peaks are at least 50hz apart so that helps with peak </w:t>
+      </w:r>
+      <w:proofErr w:type="gramStart"/>
+      <w:r>
+        <w:t>finding</w:t>
+      </w:r>
+      <w:proofErr w:type="gramEnd"/>
+      <w:r>
+        <w:t xml:space="preserve"> so we don’t just get the value to the left/right of the peak </w:t>
+      </w:r>
+    </w:p>
+    <w:p>
+      <w:pPr>
+        <w:pStyle w:val="ListParagraph"/>
+        <w:numPr>
+          <w:ilvl w:val="2"/>
+          <w:numId w:val="1"/>
+        </w:numPr>
         <w:rPr>
           <w:b/>
           <w:bCs/>
         </w:rPr>
+      </w:pPr>
+      <w:r>
+        <w:rPr>
+          <w:u w:val="single"/>
+        </w:rPr>
+        <w:t>Time permitting:</w:t>
+      </w:r>
+    </w:p>
+    <w:p>
+      <w:pPr>
+        <w:pStyle w:val="ListParagraph"/>
+        <w:numPr>
+          <w:ilvl w:val="3"/>
+          <w:numId w:val="1"/>
+        </w:numPr>
+        <w:rPr>
+          <w:b/>
+          <w:bCs/>
+        </w:rPr>
+      </w:pPr>
+      <w:r>
+        <w:t>Peak interpolation</w:t>
+      </w:r>
+    </w:p>
+    <w:p>
+      <w:pPr>
+        <w:pStyle w:val="ListParagraph"/>
+        <w:numPr>
+          <w:ilvl w:val="4"/>
+          <w:numId w:val="1"/>
+        </w:numPr>
+      </w:pPr>
+      <w:r>
+        <w:t xml:space="preserve">Just use the highest and one to left and right </w:t>
+      </w:r>
+    </w:p>
+    <w:p>
+      <w:pPr>
+        <w:pStyle w:val="ListParagraph"/>
+        <w:numPr>
+          <w:ilvl w:val="4"/>
+          <w:numId w:val="1"/>
+        </w:numPr>
+      </w:pPr>
+      <w:r>
+        <w:t xml:space="preserve">Quadratic approx. </w:t>
+      </w:r>
+    </w:p>
+    <w:p>
+      <w:pPr>
+        <w:pStyle w:val="ListParagraph"/>
+        <w:numPr>
+          <w:ilvl w:val="5"/>
+          <w:numId w:val="1"/>
+        </w:numPr>
+      </w:pPr>
+      <m:oMath>
+        <m:sSub>
+          <m:sSubPr>
+            <m:ctrlPr>
+              <w:rPr>
+                <w:rFonts w:ascii="Cambria Math" w:hAnsi="Cambria Math"/>
+                <w:i/>
+              </w:rPr>
+            </m:ctrlPr>
+          </m:sSubPr>
+          <m:e>
+            <m:r>
+              <w:rPr>
+                <w:rFonts w:ascii="Cambria Math" w:hAnsi="Cambria Math"/>
+              </w:rPr>
+              <m:t>F</m:t>
+            </m:r>
+          </m:e>
+          <m:sub>
+            <m:r>
+              <w:rPr>
+                <w:rFonts w:ascii="Cambria Math" w:hAnsi="Cambria Math"/>
+              </w:rPr>
+              <m:t>peak</m:t>
+            </m:r>
+          </m:sub>
+        </m:sSub>
+        <m:r>
+          <w:rPr>
+            <w:rFonts w:ascii="Cambria Math" w:hAnsi="Cambria Math"/>
+          </w:rPr>
+          <m:t>=</m:t>
+        </m:r>
+        <m:sSub>
+          <m:sSubPr>
+            <m:ctrlPr>
+              <w:rPr>
+                <w:rFonts w:ascii="Cambria Math" w:hAnsi="Cambria Math"/>
+                <w:i/>
+              </w:rPr>
+            </m:ctrlPr>
+          </m:sSubPr>
+          <m:e>
+            <m:r>
+              <w:rPr>
+                <w:rFonts w:ascii="Cambria Math" w:hAnsi="Cambria Math"/>
+              </w:rPr>
+              <m:t>f</m:t>
+            </m:r>
+          </m:e>
+          <m:sub>
+            <m:r>
+              <w:rPr>
+                <w:rFonts w:ascii="Cambria Math" w:hAnsi="Cambria Math"/>
+              </w:rPr>
+              <m:t>2</m:t>
+            </m:r>
+          </m:sub>
+        </m:sSub>
+        <m:r>
+          <w:rPr>
+            <w:rFonts w:ascii="Cambria Math" w:hAnsi="Cambria Math"/>
+          </w:rPr>
+          <m:t>+</m:t>
+        </m:r>
+        <m:f>
+          <m:fPr>
+            <m:ctrlPr>
+              <w:rPr>
+                <w:rFonts w:ascii="Cambria Math" w:hAnsi="Cambria Math"/>
+              </w:rPr>
+            </m:ctrlPr>
+          </m:fPr>
+          <m:num>
+            <m:sSub>
+              <m:sSubPr>
+                <m:ctrlPr>
+                  <w:rPr>
+                    <w:rFonts w:ascii="Cambria Math" w:hAnsi="Cambria Math"/>
+                    <w:i/>
+                  </w:rPr>
+                </m:ctrlPr>
+              </m:sSubPr>
+              <m:e>
+                <m:r>
+                  <w:rPr>
+                    <w:rFonts w:ascii="Cambria Math" w:hAnsi="Cambria Math"/>
+                  </w:rPr>
+                  <m:t>m</m:t>
+                </m:r>
+              </m:e>
+              <m:sub>
+                <m:r>
+                  <w:rPr>
+                    <w:rFonts w:ascii="Cambria Math" w:hAnsi="Cambria Math"/>
+                  </w:rPr>
+                  <m:t>1</m:t>
+                </m:r>
+              </m:sub>
+            </m:sSub>
+            <m:r>
+              <w:rPr>
+                <w:rFonts w:ascii="Cambria Math" w:hAnsi="Cambria Math"/>
+              </w:rPr>
+              <m:t>-</m:t>
+            </m:r>
+            <m:sSub>
+              <m:sSubPr>
+                <m:ctrlPr>
+                  <w:rPr>
+                    <w:rFonts w:ascii="Cambria Math" w:hAnsi="Cambria Math"/>
+                    <w:i/>
+                  </w:rPr>
+                </m:ctrlPr>
+              </m:sSubPr>
+              <m:e>
+                <m:r>
+                  <w:rPr>
+                    <w:rFonts w:ascii="Cambria Math" w:hAnsi="Cambria Math"/>
+                  </w:rPr>
+                  <m:t>m</m:t>
+                </m:r>
+              </m:e>
+              <m:sub>
+                <m:r>
+                  <w:rPr>
+                    <w:rFonts w:ascii="Cambria Math" w:hAnsi="Cambria Math"/>
+                  </w:rPr>
+                  <m:t>3</m:t>
+                </m:r>
+              </m:sub>
+            </m:sSub>
+            <m:ctrlPr>
+              <w:rPr>
+                <w:rFonts w:ascii="Cambria Math" w:hAnsi="Cambria Math"/>
+                <w:i/>
+              </w:rPr>
+            </m:ctrlPr>
+          </m:num>
+          <m:den>
+            <m:sSub>
+              <m:sSubPr>
+                <m:ctrlPr>
+                  <w:rPr>
+                    <w:rFonts w:ascii="Cambria Math" w:hAnsi="Cambria Math"/>
+                    <w:i/>
+                  </w:rPr>
+                </m:ctrlPr>
+              </m:sSubPr>
+              <m:e>
+                <m:r>
+                  <w:rPr>
+                    <w:rFonts w:ascii="Cambria Math" w:hAnsi="Cambria Math"/>
+                  </w:rPr>
+                  <m:t>m</m:t>
+                </m:r>
+              </m:e>
+              <m:sub>
+                <m:r>
+                  <w:rPr>
+                    <w:rFonts w:ascii="Cambria Math" w:hAnsi="Cambria Math"/>
+                  </w:rPr>
+                  <m:t>3</m:t>
+                </m:r>
+              </m:sub>
+            </m:sSub>
+            <m:r>
+              <w:rPr>
+                <w:rFonts w:ascii="Cambria Math" w:hAnsi="Cambria Math"/>
+              </w:rPr>
+              <m:t>-2</m:t>
+            </m:r>
+            <m:sSub>
+              <m:sSubPr>
+                <m:ctrlPr>
+                  <w:rPr>
+                    <w:rFonts w:ascii="Cambria Math" w:hAnsi="Cambria Math"/>
+                    <w:i/>
+                  </w:rPr>
+                </m:ctrlPr>
+              </m:sSubPr>
+              <m:e>
+                <m:r>
+                  <w:rPr>
+                    <w:rFonts w:ascii="Cambria Math" w:hAnsi="Cambria Math"/>
+                  </w:rPr>
+                  <m:t>m</m:t>
+                </m:r>
+              </m:e>
+              <m:sub>
+                <m:r>
+                  <w:rPr>
+                    <w:rFonts w:ascii="Cambria Math" w:hAnsi="Cambria Math"/>
+                  </w:rPr>
+                  <m:t>2</m:t>
+                </m:r>
+              </m:sub>
+            </m:sSub>
+            <m:r>
+              <w:rPr>
+                <w:rFonts w:ascii="Cambria Math" w:hAnsi="Cambria Math"/>
+              </w:rPr>
+              <m:t>+</m:t>
+            </m:r>
+            <m:sSub>
+              <m:sSubPr>
+                <m:ctrlPr>
+                  <w:rPr>
+                    <w:rFonts w:ascii="Cambria Math" w:hAnsi="Cambria Math"/>
+                    <w:i/>
+                  </w:rPr>
+                </m:ctrlPr>
+              </m:sSubPr>
+              <m:e>
+                <m:r>
+                  <w:rPr>
+                    <w:rFonts w:ascii="Cambria Math" w:hAnsi="Cambria Math"/>
+                  </w:rPr>
+                  <m:t>m</m:t>
+                </m:r>
+              </m:e>
+              <m:sub>
+                <m:r>
+                  <w:rPr>
+                    <w:rFonts w:ascii="Cambria Math" w:hAnsi="Cambria Math"/>
+                  </w:rPr>
+                  <m:t>1</m:t>
+                </m:r>
+              </m:sub>
+            </m:sSub>
+            <m:ctrlPr>
+              <w:rPr>
+                <w:rFonts w:ascii="Cambria Math" w:hAnsi="Cambria Math"/>
+                <w:i/>
+              </w:rPr>
+            </m:ctrlPr>
+          </m:den>
+        </m:f>
+        <m:r>
+          <m:rPr>
+            <m:sty m:val="p"/>
+          </m:rPr>
+          <w:rPr>
+            <w:rFonts w:ascii="Cambria Math" w:hAnsi="Cambria Math"/>
+          </w:rPr>
+          <m:t xml:space="preserve"> </m:t>
+        </m:r>
+        <m:f>
+          <m:fPr>
+            <m:ctrlPr>
+              <w:rPr>
+                <w:rFonts w:ascii="Cambria Math" w:hAnsi="Cambria Math"/>
+              </w:rPr>
+            </m:ctrlPr>
+          </m:fPr>
+          <m:num>
+            <m:r>
+              <w:rPr>
+                <w:rFonts w:ascii="Cambria Math" w:hAnsi="Cambria Math"/>
+                <w:lang w:val="el-GR"/>
+              </w:rPr>
+              <m:t>Δ</m:t>
+            </m:r>
+            <m:r>
+              <w:rPr>
+                <w:rFonts w:ascii="Cambria Math" w:hAnsi="Cambria Math"/>
+              </w:rPr>
+              <m:t>F</m:t>
+            </m:r>
+          </m:num>
+          <m:den>
+            <m:r>
+              <w:rPr>
+                <w:rFonts w:ascii="Cambria Math" w:hAnsi="Cambria Math"/>
+              </w:rPr>
+              <m:t>2</m:t>
+            </m:r>
+          </m:den>
+        </m:f>
+      </m:oMath>
+    </w:p>
+    <w:p>
+      <w:pPr>
+        <w:pStyle w:val="ListParagraph"/>
+        <w:numPr>
+          <w:ilvl w:val="5"/>
+          <w:numId w:val="1"/>
+        </w:numPr>
+      </w:pPr>
+      <w:r>
+        <w:t>Good for module a, not for module b (since you know the exact frequency since you</w:t>
+      </w:r>
+      <w:r>
+        <w:t>’</w:t>
+      </w:r>
+      <w:r>
+        <w:t>re playing it)</w:t>
+      </w:r>
+    </w:p>
+    <w:p>
+      <w:pPr>
+        <w:pStyle w:val="ListParagraph"/>
+        <w:numPr>
+          <w:ilvl w:val="3"/>
+          <w:numId w:val="1"/>
+        </w:numPr>
+      </w:pPr>
+      <w:r>
+        <w:t xml:space="preserve">Higher res </w:t>
+      </w:r>
+      <w:r>
+        <w:t>FFT</w:t>
+      </w:r>
+    </w:p>
+    <w:p>
+      <w:pPr>
+        <w:pStyle w:val="ListParagraph"/>
+        <w:numPr>
+          <w:ilvl w:val="4"/>
+          <w:numId w:val="1"/>
+        </w:numPr>
+      </w:pPr>
+      <w:r>
+        <w:t xml:space="preserve">Use 0 padding to time signal get finer resolution </w:t>
+      </w:r>
+      <w:r>
+        <w:t>FFT</w:t>
+      </w:r>
+      <w:r>
+        <w:t xml:space="preserve"> </w:t>
+      </w:r>
+    </w:p>
+    <w:p>
+      <w:pPr>
+        <w:pStyle w:val="ListParagraph"/>
+        <w:numPr>
+          <w:ilvl w:val="4"/>
+          <w:numId w:val="1"/>
+        </w:numPr>
+        <w:rPr>
+          <w:b/>
+          <w:bCs/>
+        </w:rPr>
+      </w:pPr>
+      <w:r>
+        <w:t xml:space="preserve">Keep </w:t>
+      </w:r>
+      <w:r>
+        <w:t>FFT</w:t>
+      </w:r>
+      <w:r>
+        <w:t xml:space="preserve"> at same amount of points, but zero pad half the time domain signal</w:t>
+      </w:r>
+    </w:p>
+    <w:p>
+      <w:pPr>
+        <w:pStyle w:val="ListParagraph"/>
+        <w:numPr>
+          <w:ilvl w:val="4"/>
+          <w:numId w:val="1"/>
+        </w:numPr>
+        <w:rPr>
+          <w:b/>
+          <w:bCs/>
+        </w:rPr>
+      </w:pPr>
+      <w:r>
+        <w:t>Noise in FFT:</w:t>
+      </w:r>
+    </w:p>
+    <w:p>
+      <w:pPr>
+        <w:pStyle w:val="ListParagraph"/>
+        <w:numPr>
+          <w:ilvl w:val="5"/>
+          <w:numId w:val="1"/>
+        </w:numPr>
+      </w:pPr>
+      <w:r>
+        <w:t>F</w:t>
+      </w:r>
+      <w:r>
+        <w:t>FT</w:t>
+      </w:r>
+      <w:r>
+        <w:t xml:space="preserve"> of overlapping time points</w:t>
+      </w:r>
+    </w:p>
+    <w:p>
+      <w:pPr>
+        <w:pStyle w:val="ListParagraph"/>
+        <w:numPr>
+          <w:ilvl w:val="5"/>
+          <w:numId w:val="1"/>
+        </w:numPr>
+      </w:pPr>
+      <w:r>
+        <w:t>Then average out FFTs</w:t>
+      </w:r>
+    </w:p>
+    <w:p>
+      <w:pPr>
+        <w:rPr>
+          <w:b/>
+          <w:bCs/>
+        </w:rPr>
+      </w:pPr>
+    </w:p>
+    <w:p>
+      <w:pPr>
+        <w:pStyle w:val="ListParagraph"/>
+        <w:numPr>
+          <w:ilvl w:val="1"/>
+          <w:numId w:val="1"/>
+        </w:numPr>
+      </w:pPr>
+      <w:r>
+        <w:lastRenderedPageBreak/>
+        <w:t xml:space="preserve">An idea for Exceptional Credit: </w:t>
+      </w:r>
+      <w:proofErr w:type="gramStart"/>
+      <w:r>
+        <w:t>recognize</w:t>
+      </w:r>
+      <w:proofErr w:type="gramEnd"/>
+      <w:r>
+        <w:t xml:space="preserve"> two tones played on a piano (down to one half step apart) and report them by letter (i.e., A4, A#4). Must work at note A2 and above. Note: this is harder than just identifying two perfect sine waves!!</w:t>
+      </w:r>
+    </w:p>
+    <w:p>
+      <w:pPr>
+        <w:pStyle w:val="ListParagraph"/>
+        <w:numPr>
+          <w:ilvl w:val="2"/>
+          <w:numId w:val="1"/>
+        </w:numPr>
+      </w:pPr>
+      <w:r>
+        <w:t>Is this a substitute?</w:t>
+      </w:r>
+    </w:p>
+    <w:p>
+      <w:pPr>
+        <w:pStyle w:val="ListParagraph"/>
+        <w:numPr>
+          <w:ilvl w:val="1"/>
+          <w:numId w:val="1"/>
+        </w:numPr>
+        <w:rPr>
+          <w:b/>
+          <w:bCs/>
+        </w:rPr>
+      </w:pPr>
+      <w:r>
+        <w:rPr>
+          <w:b/>
+          <w:bCs/>
+        </w:rPr>
         <w:t xml:space="preserve">Exceptional Credit Idea (required for 7000 level students): make the FFT analysis follow the model-view-controller framework more closely. That is, make the model an analyzer that is not implemented in the View Controller (i.e., an "analyzer model"). All audio saving and analysis should happen in the model only, not the view controller. The audio analysis should be performed using blocks on a serial queue. Once analysis is complete, a view controller can ask the model for FFT frames, and the view controller can display those frames however it wants. You should design functions for accessing the result of the analyzer such that memory and computation time are reasonable. </w:t>
       </w:r>
     </w:p>
@@ -560,7 +1202,7 @@
         </w:numPr>
       </w:pPr>
       <w:r>
-        <w:t>Module B (different app)</w:t>
+        <w:t xml:space="preserve">Module B </w:t>
       </w:r>
     </w:p>
     <w:p>
@@ -713,7 +1355,6 @@
           <w:b/>
           <w:bCs/>
         </w:rPr>
-        <w:lastRenderedPageBreak/>
         <w:t>Is able to distinguish when the user is {not gesturing, gestures toward, or gesturing away} from the microphone using Doppler shifts in the frequency</w:t>
       </w:r>
     </w:p>
@@ -724,39 +1365,66 @@
           <w:ilvl w:val="2"/>
           <w:numId w:val="1"/>
         </w:numPr>
+      </w:pPr>
+      <w:r>
+        <w:t xml:space="preserve">Higher frequency when moving towards </w:t>
+      </w:r>
+    </w:p>
+    <w:p>
+      <w:pPr>
+        <w:pStyle w:val="ListParagraph"/>
+        <w:numPr>
+          <w:ilvl w:val="2"/>
+          <w:numId w:val="1"/>
+        </w:numPr>
+      </w:pPr>
+      <w:r>
+        <w:t>Lower frequency when moving away</w:t>
+      </w:r>
+    </w:p>
+    <w:p>
+      <w:pPr>
+        <w:pStyle w:val="ListParagraph"/>
+        <w:numPr>
+          <w:ilvl w:val="2"/>
+          <w:numId w:val="1"/>
+        </w:numPr>
+      </w:pPr>
+      <w:r>
+        <w:t>Monitor peaks to left and right or frequency that sine wave is playing</w:t>
+      </w:r>
+    </w:p>
+    <w:p>
+      <w:pPr>
+        <w:pStyle w:val="ListParagraph"/>
+        <w:numPr>
+          <w:ilvl w:val="2"/>
+          <w:numId w:val="1"/>
+        </w:numPr>
+      </w:pPr>
+      <w:r>
+        <w:t xml:space="preserve">Just use thresholding for simplicity </w:t>
+      </w:r>
+    </w:p>
+    <w:p>
+      <w:pPr>
+        <w:pStyle w:val="ListParagraph"/>
+        <w:numPr>
+          <w:ilvl w:val="3"/>
+          <w:numId w:val="1"/>
+        </w:numPr>
+      </w:pPr>
+      <w:r>
+        <w:t xml:space="preserve">Just needs to work most of the time </w:t>
+      </w:r>
+    </w:p>
+    <w:p>
+      <w:pPr>
         <w:rPr>
           <w:b/>
           <w:bCs/>
         </w:rPr>
       </w:pPr>
-      <w:r>
-        <w:t xml:space="preserve">Need to figure out how it is doing this.  Forgot what he said but this is based on the signal bouncing back after interacting with an object, so I would assume it works </w:t>
-      </w:r>
-      <w:r>
-        <w:t>something like this</w:t>
-      </w:r>
-      <w:r>
-        <w:t>:</w:t>
-      </w:r>
-    </w:p>
-    <w:p>
-      <w:pPr>
-        <w:pStyle w:val="ListParagraph"/>
-        <w:numPr>
-          <w:ilvl w:val="3"/>
-          <w:numId w:val="1"/>
-        </w:numPr>
-        <w:rPr>
-          <w:b/>
-          <w:bCs/>
-        </w:rPr>
-      </w:pPr>
-      <w:r>
-        <w:t>If the magnit</w:t>
-      </w:r>
-      <w:r>
-        <w:t>ude of the returning signal (through microphone) is increasing, then gesturing towards the device</w:t>
-      </w:r>
     </w:p>
     <w:sectPr>
       <w:pgSz w:w="12240" w:h="15840"/>
@@ -771,6 +1439,232 @@
 <file path=word/numbering.xml><?xml version="1.0" encoding="utf-8"?>
 <w:numbering xmlns:wpc="http://schemas.microsoft.com/office/word/2010/wordprocessingCanvas" xmlns:cx="http://schemas.microsoft.com/office/drawing/2014/chartex" xmlns:cx1="http://schemas.microsoft.com/office/drawing/2015/9/8/chartex" xmlns:cx2="http://schemas.microsoft.com/office/drawing/2015/10/21/chartex" xmlns:cx3="http://schemas.microsoft.com/office/drawing/2016/5/9/chartex" xmlns:cx4="http://schemas.microsoft.com/office/drawing/2016/5/10/chartex" xmlns:cx5="http://schemas.microsoft.com/office/drawing/2016/5/11/chartex" xmlns:cx6="http://schemas.microsoft.com/office/drawing/2016/5/12/chartex" xmlns:cx7="http://schemas.microsoft.com/office/drawing/2016/5/13/chartex" xmlns:cx8="http://schemas.microsoft.com/office/drawing/2016/5/14/chartex" xmlns:mc="http://schemas.openxmlformats.org/markup-compatibility/2006" xmlns:aink="http://schemas.microsoft.com/office/drawing/2016/ink" xmlns:am3d="http://schemas.microsoft.com/office/drawing/2017/model3d" xmlns:o="urn:schemas-microsoft-com:office:office" xmlns:r="http://schemas.openxmlformats.org/officeDocument/2006/relationships" xmlns:m="http://schemas.openxmlformats.org/officeDocument/2006/math" xmlns:v="urn:schemas-microsoft-com:vml" xmlns:wp14="http://schemas.microsoft.com/office/word/2010/wordprocessingDrawing" xmlns:wp="http://schemas.openxmlformats.org/drawingml/2006/wordprocessingDrawing" xmlns:w10="urn:schemas-microsoft-com:office:word" xmlns:w="http://schemas.openxmlformats.org/wordprocessingml/2006/main" xmlns:w14="http://schemas.microsoft.com/office/word/2010/wordml" xmlns:w15="http://schemas.microsoft.com/office/word/2012/wordml" xmlns:w16cex="http://schemas.microsoft.com/office/word/2018/wordml/cex" xmlns:w16cid="http://schemas.microsoft.com/office/word/2016/wordml/cid" xmlns:w16="http://schemas.microsoft.com/office/word/2018/wordml" xmlns:w16se="http://schemas.microsoft.com/office/word/2015/wordml/symex" xmlns:wpg="http://schemas.microsoft.com/office/word/2010/wordprocessingGroup" xmlns:wpi="http://schemas.microsoft.com/office/word/2010/wordprocessingInk" xmlns:wne="http://schemas.microsoft.com/office/word/2006/wordml" xmlns:wps="http://schemas.microsoft.com/office/word/2010/wordprocessingShape" mc:Ignorable="w14 w15 w16se w16cid w16 w16cex wp14">
   <w:abstractNum w:abstractNumId="0" w15:restartNumberingAfterBreak="0">
+    <w:nsid w:val="10F709ED"/>
+    <w:multiLevelType w:val="hybridMultilevel"/>
+    <w:tmpl w:val="FDEE4D1E"/>
+    <w:lvl w:ilvl="0" w:tplc="04090001">
+      <w:start w:val="1"/>
+      <w:numFmt w:val="bullet"/>
+      <w:lvlText w:val=""/>
+      <w:lvlJc w:val="left"/>
+      <w:pPr>
+        <w:ind w:left="720" w:hanging="360"/>
+      </w:pPr>
+      <w:rPr>
+        <w:rFonts w:ascii="Symbol" w:hAnsi="Symbol" w:hint="default"/>
+      </w:rPr>
+    </w:lvl>
+    <w:lvl w:ilvl="1" w:tplc="04090003" w:tentative="1">
+      <w:start w:val="1"/>
+      <w:numFmt w:val="bullet"/>
+      <w:lvlText w:val="o"/>
+      <w:lvlJc w:val="left"/>
+      <w:pPr>
+        <w:ind w:left="1440" w:hanging="360"/>
+      </w:pPr>
+      <w:rPr>
+        <w:rFonts w:ascii="Courier New" w:hAnsi="Courier New" w:cs="Courier New" w:hint="default"/>
+      </w:rPr>
+    </w:lvl>
+    <w:lvl w:ilvl="2" w:tplc="04090005" w:tentative="1">
+      <w:start w:val="1"/>
+      <w:numFmt w:val="bullet"/>
+      <w:lvlText w:val=""/>
+      <w:lvlJc w:val="left"/>
+      <w:pPr>
+        <w:ind w:left="2160" w:hanging="360"/>
+      </w:pPr>
+      <w:rPr>
+        <w:rFonts w:ascii="Wingdings" w:hAnsi="Wingdings" w:hint="default"/>
+      </w:rPr>
+    </w:lvl>
+    <w:lvl w:ilvl="3" w:tplc="04090001" w:tentative="1">
+      <w:start w:val="1"/>
+      <w:numFmt w:val="bullet"/>
+      <w:lvlText w:val=""/>
+      <w:lvlJc w:val="left"/>
+      <w:pPr>
+        <w:ind w:left="2880" w:hanging="360"/>
+      </w:pPr>
+      <w:rPr>
+        <w:rFonts w:ascii="Symbol" w:hAnsi="Symbol" w:hint="default"/>
+      </w:rPr>
+    </w:lvl>
+    <w:lvl w:ilvl="4" w:tplc="04090003" w:tentative="1">
+      <w:start w:val="1"/>
+      <w:numFmt w:val="bullet"/>
+      <w:lvlText w:val="o"/>
+      <w:lvlJc w:val="left"/>
+      <w:pPr>
+        <w:ind w:left="3600" w:hanging="360"/>
+      </w:pPr>
+      <w:rPr>
+        <w:rFonts w:ascii="Courier New" w:hAnsi="Courier New" w:cs="Courier New" w:hint="default"/>
+      </w:rPr>
+    </w:lvl>
+    <w:lvl w:ilvl="5" w:tplc="04090005" w:tentative="1">
+      <w:start w:val="1"/>
+      <w:numFmt w:val="bullet"/>
+      <w:lvlText w:val=""/>
+      <w:lvlJc w:val="left"/>
+      <w:pPr>
+        <w:ind w:left="4320" w:hanging="360"/>
+      </w:pPr>
+      <w:rPr>
+        <w:rFonts w:ascii="Wingdings" w:hAnsi="Wingdings" w:hint="default"/>
+      </w:rPr>
+    </w:lvl>
+    <w:lvl w:ilvl="6" w:tplc="04090001" w:tentative="1">
+      <w:start w:val="1"/>
+      <w:numFmt w:val="bullet"/>
+      <w:lvlText w:val=""/>
+      <w:lvlJc w:val="left"/>
+      <w:pPr>
+        <w:ind w:left="5040" w:hanging="360"/>
+      </w:pPr>
+      <w:rPr>
+        <w:rFonts w:ascii="Symbol" w:hAnsi="Symbol" w:hint="default"/>
+      </w:rPr>
+    </w:lvl>
+    <w:lvl w:ilvl="7" w:tplc="04090003" w:tentative="1">
+      <w:start w:val="1"/>
+      <w:numFmt w:val="bullet"/>
+      <w:lvlText w:val="o"/>
+      <w:lvlJc w:val="left"/>
+      <w:pPr>
+        <w:ind w:left="5760" w:hanging="360"/>
+      </w:pPr>
+      <w:rPr>
+        <w:rFonts w:ascii="Courier New" w:hAnsi="Courier New" w:cs="Courier New" w:hint="default"/>
+      </w:rPr>
+    </w:lvl>
+    <w:lvl w:ilvl="8" w:tplc="04090005" w:tentative="1">
+      <w:start w:val="1"/>
+      <w:numFmt w:val="bullet"/>
+      <w:lvlText w:val=""/>
+      <w:lvlJc w:val="left"/>
+      <w:pPr>
+        <w:ind w:left="6480" w:hanging="360"/>
+      </w:pPr>
+      <w:rPr>
+        <w:rFonts w:ascii="Wingdings" w:hAnsi="Wingdings" w:hint="default"/>
+      </w:rPr>
+    </w:lvl>
+  </w:abstractNum>
+  <w:abstractNum w:abstractNumId="1" w15:restartNumberingAfterBreak="0">
+    <w:nsid w:val="30317324"/>
+    <w:multiLevelType w:val="hybridMultilevel"/>
+    <w:tmpl w:val="D8E0B522"/>
+    <w:lvl w:ilvl="0" w:tplc="04090001">
+      <w:start w:val="1"/>
+      <w:numFmt w:val="bullet"/>
+      <w:lvlText w:val=""/>
+      <w:lvlJc w:val="left"/>
+      <w:pPr>
+        <w:ind w:left="720" w:hanging="360"/>
+      </w:pPr>
+      <w:rPr>
+        <w:rFonts w:ascii="Symbol" w:hAnsi="Symbol" w:hint="default"/>
+      </w:rPr>
+    </w:lvl>
+    <w:lvl w:ilvl="1" w:tplc="04090003">
+      <w:start w:val="1"/>
+      <w:numFmt w:val="bullet"/>
+      <w:lvlText w:val="o"/>
+      <w:lvlJc w:val="left"/>
+      <w:pPr>
+        <w:ind w:left="1440" w:hanging="360"/>
+      </w:pPr>
+      <w:rPr>
+        <w:rFonts w:ascii="Courier New" w:hAnsi="Courier New" w:cs="Courier New" w:hint="default"/>
+      </w:rPr>
+    </w:lvl>
+    <w:lvl w:ilvl="2" w:tplc="04090005">
+      <w:start w:val="1"/>
+      <w:numFmt w:val="bullet"/>
+      <w:lvlText w:val=""/>
+      <w:lvlJc w:val="left"/>
+      <w:pPr>
+        <w:ind w:left="2160" w:hanging="360"/>
+      </w:pPr>
+      <w:rPr>
+        <w:rFonts w:ascii="Wingdings" w:hAnsi="Wingdings" w:hint="default"/>
+      </w:rPr>
+    </w:lvl>
+    <w:lvl w:ilvl="3" w:tplc="04090001">
+      <w:start w:val="1"/>
+      <w:numFmt w:val="bullet"/>
+      <w:lvlText w:val=""/>
+      <w:lvlJc w:val="left"/>
+      <w:pPr>
+        <w:ind w:left="2880" w:hanging="360"/>
+      </w:pPr>
+      <w:rPr>
+        <w:rFonts w:ascii="Symbol" w:hAnsi="Symbol" w:hint="default"/>
+      </w:rPr>
+    </w:lvl>
+    <w:lvl w:ilvl="4" w:tplc="04090003">
+      <w:start w:val="1"/>
+      <w:numFmt w:val="bullet"/>
+      <w:lvlText w:val="o"/>
+      <w:lvlJc w:val="left"/>
+      <w:pPr>
+        <w:ind w:left="3600" w:hanging="360"/>
+      </w:pPr>
+      <w:rPr>
+        <w:rFonts w:ascii="Courier New" w:hAnsi="Courier New" w:cs="Courier New" w:hint="default"/>
+      </w:rPr>
+    </w:lvl>
+    <w:lvl w:ilvl="5" w:tplc="04090005">
+      <w:start w:val="1"/>
+      <w:numFmt w:val="bullet"/>
+      <w:lvlText w:val=""/>
+      <w:lvlJc w:val="left"/>
+      <w:pPr>
+        <w:ind w:left="4320" w:hanging="360"/>
+      </w:pPr>
+      <w:rPr>
+        <w:rFonts w:ascii="Wingdings" w:hAnsi="Wingdings" w:hint="default"/>
+      </w:rPr>
+    </w:lvl>
+    <w:lvl w:ilvl="6" w:tplc="04090001">
+      <w:start w:val="1"/>
+      <w:numFmt w:val="bullet"/>
+      <w:lvlText w:val=""/>
+      <w:lvlJc w:val="left"/>
+      <w:pPr>
+        <w:ind w:left="5040" w:hanging="360"/>
+      </w:pPr>
+      <w:rPr>
+        <w:rFonts w:ascii="Symbol" w:hAnsi="Symbol" w:hint="default"/>
+      </w:rPr>
+    </w:lvl>
+    <w:lvl w:ilvl="7" w:tplc="04090003" w:tentative="1">
+      <w:start w:val="1"/>
+      <w:numFmt w:val="bullet"/>
+      <w:lvlText w:val="o"/>
+      <w:lvlJc w:val="left"/>
+      <w:pPr>
+        <w:ind w:left="5760" w:hanging="360"/>
+      </w:pPr>
+      <w:rPr>
+        <w:rFonts w:ascii="Courier New" w:hAnsi="Courier New" w:cs="Courier New" w:hint="default"/>
+      </w:rPr>
+    </w:lvl>
+    <w:lvl w:ilvl="8" w:tplc="04090005" w:tentative="1">
+      <w:start w:val="1"/>
+      <w:numFmt w:val="bullet"/>
+      <w:lvlText w:val=""/>
+      <w:lvlJc w:val="left"/>
+      <w:pPr>
+        <w:ind w:left="6480" w:hanging="360"/>
+      </w:pPr>
+      <w:rPr>
+        <w:rFonts w:ascii="Wingdings" w:hAnsi="Wingdings" w:hint="default"/>
+      </w:rPr>
+    </w:lvl>
+  </w:abstractNum>
+  <w:abstractNum w:abstractNumId="2" w15:restartNumberingAfterBreak="0">
     <w:nsid w:val="3B6B24BC"/>
     <w:multiLevelType w:val="hybridMultilevel"/>
     <w:tmpl w:val="B9A81748"/>
@@ -846,7 +1740,7 @@
         <w:rFonts w:ascii="Wingdings" w:hAnsi="Wingdings" w:hint="default"/>
       </w:rPr>
     </w:lvl>
-    <w:lvl w:ilvl="6" w:tplc="04090001" w:tentative="1">
+    <w:lvl w:ilvl="6" w:tplc="04090001">
       <w:start w:val="1"/>
       <w:numFmt w:val="bullet"/>
       <w:lvlText w:val=""/>
@@ -883,7 +1777,7 @@
       </w:rPr>
     </w:lvl>
   </w:abstractNum>
-  <w:abstractNum w:abstractNumId="1" w15:restartNumberingAfterBreak="0">
+  <w:abstractNum w:abstractNumId="3" w15:restartNumberingAfterBreak="0">
     <w:nsid w:val="62471A72"/>
     <w:multiLevelType w:val="multilevel"/>
     <w:tmpl w:val="846A7B68"/>
@@ -1033,10 +1927,16 @@
     </w:lvl>
   </w:abstractNum>
   <w:num w:numId="1">
-    <w:abstractNumId w:val="0"/>
+    <w:abstractNumId w:val="2"/>
   </w:num>
   <w:num w:numId="2">
+    <w:abstractNumId w:val="3"/>
+  </w:num>
+  <w:num w:numId="3">
     <w:abstractNumId w:val="1"/>
+  </w:num>
+  <w:num w:numId="4">
+    <w:abstractNumId w:val="0"/>
   </w:num>
 </w:numbering>
 </file>
@@ -1579,6 +2479,16 @@
     <w:basedOn w:val="DefaultParagraphFont"/>
     <w:rsid w:val="005023E5"/>
   </w:style>
+  <w:style w:type="character" w:styleId="PlaceholderText">
+    <w:name w:val="Placeholder Text"/>
+    <w:basedOn w:val="DefaultParagraphFont"/>
+    <w:uiPriority w:val="99"/>
+    <w:semiHidden/>
+    <w:rsid w:val="008E7859"/>
+    <w:rPr>
+      <w:color w:val="808080"/>
+    </w:rPr>
+  </w:style>
 </w:styles>
 </file>
 

</xml_diff>

<commit_message>
added ica for fft
</commit_message>
<xml_diff>
--- a/FFT_Audio/lab_2_requirements.docx
+++ b/FFT_Audio/lab_2_requirements.docx
@@ -85,7 +85,15 @@
         </w:numPr>
       </w:pPr>
       <w:r>
-        <w:t>Use the in class assignment as a starting point</w:t>
+        <w:t xml:space="preserve">Use the </w:t>
+      </w:r>
+      <w:proofErr w:type="gramStart"/>
+      <w:r>
+        <w:t>in class</w:t>
+      </w:r>
+      <w:proofErr w:type="gramEnd"/>
+      <w:r>
+        <w:t xml:space="preserve"> assignment as a starting point</w:t>
       </w:r>
     </w:p>
     <w:p>
@@ -1418,6 +1426,75 @@
         <w:t xml:space="preserve">Just needs to work most of the time </w:t>
       </w:r>
     </w:p>
+    <w:p/>
+    <w:p>
+      <w:r>
+        <w:t>Abstracted classes</w:t>
+      </w:r>
+    </w:p>
+    <w:p/>
+    <w:p>
+      <w:pPr>
+        <w:pStyle w:val="ListParagraph"/>
+        <w:numPr>
+          <w:ilvl w:val="0"/>
+          <w:numId w:val="5"/>
+        </w:numPr>
+      </w:pPr>
+      <w:proofErr w:type="spellStart"/>
+      <w:r>
+        <w:t>PeakFinder</w:t>
+      </w:r>
+      <w:proofErr w:type="spellEnd"/>
+    </w:p>
+    <w:p>
+      <w:pPr>
+        <w:pStyle w:val="ListParagraph"/>
+        <w:numPr>
+          <w:ilvl w:val="0"/>
+          <w:numId w:val="5"/>
+        </w:numPr>
+      </w:pPr>
+      <w:r>
+        <w:t xml:space="preserve">Graph Display </w:t>
+      </w:r>
+    </w:p>
+    <w:p>
+      <w:pPr>
+        <w:pStyle w:val="ListParagraph"/>
+        <w:numPr>
+          <w:ilvl w:val="1"/>
+          <w:numId w:val="5"/>
+        </w:numPr>
+      </w:pPr>
+      <w:r>
+        <w:t>With axes</w:t>
+      </w:r>
+    </w:p>
+    <w:p>
+      <w:pPr>
+        <w:pStyle w:val="ListParagraph"/>
+        <w:numPr>
+          <w:ilvl w:val="1"/>
+          <w:numId w:val="5"/>
+        </w:numPr>
+      </w:pPr>
+      <w:r>
+        <w:t xml:space="preserve">Given x and y data </w:t>
+      </w:r>
+    </w:p>
+    <w:p>
+      <w:pPr>
+        <w:pStyle w:val="ListParagraph"/>
+        <w:numPr>
+          <w:ilvl w:val="0"/>
+          <w:numId w:val="5"/>
+        </w:numPr>
+      </w:pPr>
+      <w:r>
+        <w:t>Play Sine wave</w:t>
+      </w:r>
+    </w:p>
     <w:p>
       <w:pPr>
         <w:rPr>
@@ -1552,6 +1629,119 @@
     </w:lvl>
   </w:abstractNum>
   <w:abstractNum w:abstractNumId="1" w15:restartNumberingAfterBreak="0">
+    <w:nsid w:val="2FEE02AD"/>
+    <w:multiLevelType w:val="hybridMultilevel"/>
+    <w:tmpl w:val="B72EFA92"/>
+    <w:lvl w:ilvl="0" w:tplc="04090001">
+      <w:start w:val="1"/>
+      <w:numFmt w:val="bullet"/>
+      <w:lvlText w:val=""/>
+      <w:lvlJc w:val="left"/>
+      <w:pPr>
+        <w:ind w:left="720" w:hanging="360"/>
+      </w:pPr>
+      <w:rPr>
+        <w:rFonts w:ascii="Symbol" w:hAnsi="Symbol" w:hint="default"/>
+      </w:rPr>
+    </w:lvl>
+    <w:lvl w:ilvl="1" w:tplc="04090003">
+      <w:start w:val="1"/>
+      <w:numFmt w:val="bullet"/>
+      <w:lvlText w:val="o"/>
+      <w:lvlJc w:val="left"/>
+      <w:pPr>
+        <w:ind w:left="1440" w:hanging="360"/>
+      </w:pPr>
+      <w:rPr>
+        <w:rFonts w:ascii="Courier New" w:hAnsi="Courier New" w:cs="Courier New" w:hint="default"/>
+      </w:rPr>
+    </w:lvl>
+    <w:lvl w:ilvl="2" w:tplc="04090005" w:tentative="1">
+      <w:start w:val="1"/>
+      <w:numFmt w:val="bullet"/>
+      <w:lvlText w:val=""/>
+      <w:lvlJc w:val="left"/>
+      <w:pPr>
+        <w:ind w:left="2160" w:hanging="360"/>
+      </w:pPr>
+      <w:rPr>
+        <w:rFonts w:ascii="Wingdings" w:hAnsi="Wingdings" w:hint="default"/>
+      </w:rPr>
+    </w:lvl>
+    <w:lvl w:ilvl="3" w:tplc="04090001" w:tentative="1">
+      <w:start w:val="1"/>
+      <w:numFmt w:val="bullet"/>
+      <w:lvlText w:val=""/>
+      <w:lvlJc w:val="left"/>
+      <w:pPr>
+        <w:ind w:left="2880" w:hanging="360"/>
+      </w:pPr>
+      <w:rPr>
+        <w:rFonts w:ascii="Symbol" w:hAnsi="Symbol" w:hint="default"/>
+      </w:rPr>
+    </w:lvl>
+    <w:lvl w:ilvl="4" w:tplc="04090003" w:tentative="1">
+      <w:start w:val="1"/>
+      <w:numFmt w:val="bullet"/>
+      <w:lvlText w:val="o"/>
+      <w:lvlJc w:val="left"/>
+      <w:pPr>
+        <w:ind w:left="3600" w:hanging="360"/>
+      </w:pPr>
+      <w:rPr>
+        <w:rFonts w:ascii="Courier New" w:hAnsi="Courier New" w:cs="Courier New" w:hint="default"/>
+      </w:rPr>
+    </w:lvl>
+    <w:lvl w:ilvl="5" w:tplc="04090005" w:tentative="1">
+      <w:start w:val="1"/>
+      <w:numFmt w:val="bullet"/>
+      <w:lvlText w:val=""/>
+      <w:lvlJc w:val="left"/>
+      <w:pPr>
+        <w:ind w:left="4320" w:hanging="360"/>
+      </w:pPr>
+      <w:rPr>
+        <w:rFonts w:ascii="Wingdings" w:hAnsi="Wingdings" w:hint="default"/>
+      </w:rPr>
+    </w:lvl>
+    <w:lvl w:ilvl="6" w:tplc="04090001" w:tentative="1">
+      <w:start w:val="1"/>
+      <w:numFmt w:val="bullet"/>
+      <w:lvlText w:val=""/>
+      <w:lvlJc w:val="left"/>
+      <w:pPr>
+        <w:ind w:left="5040" w:hanging="360"/>
+      </w:pPr>
+      <w:rPr>
+        <w:rFonts w:ascii="Symbol" w:hAnsi="Symbol" w:hint="default"/>
+      </w:rPr>
+    </w:lvl>
+    <w:lvl w:ilvl="7" w:tplc="04090003" w:tentative="1">
+      <w:start w:val="1"/>
+      <w:numFmt w:val="bullet"/>
+      <w:lvlText w:val="o"/>
+      <w:lvlJc w:val="left"/>
+      <w:pPr>
+        <w:ind w:left="5760" w:hanging="360"/>
+      </w:pPr>
+      <w:rPr>
+        <w:rFonts w:ascii="Courier New" w:hAnsi="Courier New" w:cs="Courier New" w:hint="default"/>
+      </w:rPr>
+    </w:lvl>
+    <w:lvl w:ilvl="8" w:tplc="04090005" w:tentative="1">
+      <w:start w:val="1"/>
+      <w:numFmt w:val="bullet"/>
+      <w:lvlText w:val=""/>
+      <w:lvlJc w:val="left"/>
+      <w:pPr>
+        <w:ind w:left="6480" w:hanging="360"/>
+      </w:pPr>
+      <w:rPr>
+        <w:rFonts w:ascii="Wingdings" w:hAnsi="Wingdings" w:hint="default"/>
+      </w:rPr>
+    </w:lvl>
+  </w:abstractNum>
+  <w:abstractNum w:abstractNumId="2" w15:restartNumberingAfterBreak="0">
     <w:nsid w:val="30317324"/>
     <w:multiLevelType w:val="hybridMultilevel"/>
     <w:tmpl w:val="D8E0B522"/>
@@ -1664,7 +1854,7 @@
       </w:rPr>
     </w:lvl>
   </w:abstractNum>
-  <w:abstractNum w:abstractNumId="2" w15:restartNumberingAfterBreak="0">
+  <w:abstractNum w:abstractNumId="3" w15:restartNumberingAfterBreak="0">
     <w:nsid w:val="3B6B24BC"/>
     <w:multiLevelType w:val="hybridMultilevel"/>
     <w:tmpl w:val="B9A81748"/>
@@ -1777,7 +1967,7 @@
       </w:rPr>
     </w:lvl>
   </w:abstractNum>
-  <w:abstractNum w:abstractNumId="3" w15:restartNumberingAfterBreak="0">
+  <w:abstractNum w:abstractNumId="4" w15:restartNumberingAfterBreak="0">
     <w:nsid w:val="62471A72"/>
     <w:multiLevelType w:val="multilevel"/>
     <w:tmpl w:val="846A7B68"/>
@@ -1927,16 +2117,19 @@
     </w:lvl>
   </w:abstractNum>
   <w:num w:numId="1">
-    <w:abstractNumId w:val="2"/>
+    <w:abstractNumId w:val="3"/>
   </w:num>
   <w:num w:numId="2">
-    <w:abstractNumId w:val="3"/>
+    <w:abstractNumId w:val="4"/>
   </w:num>
   <w:num w:numId="3">
-    <w:abstractNumId w:val="1"/>
+    <w:abstractNumId w:val="2"/>
   </w:num>
   <w:num w:numId="4">
     <w:abstractNumId w:val="0"/>
+  </w:num>
+  <w:num w:numId="5">
+    <w:abstractNumId w:val="1"/>
   </w:num>
 </w:numbering>
 </file>

</xml_diff>